<commit_message>
Classes -1 (Package Updated)
</commit_message>
<xml_diff>
--- a/Examples/Classes/Important Note.docx
+++ b/Examples/Classes/Important Note.docx
@@ -55,15 +55,7 @@
         </w:numPr>
       </w:pPr>
       <w:r>
-        <w:t xml:space="preserve">Class e always Public Property </w:t>
-      </w:r>
-      <w:proofErr w:type="spellStart"/>
-      <w:r>
-        <w:t>rakhbo</w:t>
-      </w:r>
-      <w:proofErr w:type="spellEnd"/>
-      <w:r>
-        <w:t>,</w:t>
+        <w:t>Class e always Public Property rakhbo,</w:t>
       </w:r>
     </w:p>
     <w:p>
@@ -75,47 +67,7 @@
         </w:numPr>
       </w:pPr>
       <w:r>
-        <w:t xml:space="preserve">Private field </w:t>
-      </w:r>
-      <w:proofErr w:type="spellStart"/>
-      <w:r>
-        <w:t>tokhon</w:t>
-      </w:r>
-      <w:proofErr w:type="spellEnd"/>
-      <w:r>
-        <w:t xml:space="preserve"> e </w:t>
-      </w:r>
-      <w:proofErr w:type="spellStart"/>
-      <w:r>
-        <w:t>rakhbo</w:t>
-      </w:r>
-      <w:proofErr w:type="spellEnd"/>
-      <w:r>
-        <w:t xml:space="preserve"> </w:t>
-      </w:r>
-      <w:proofErr w:type="spellStart"/>
-      <w:r>
-        <w:t>jokhon</w:t>
-      </w:r>
-      <w:proofErr w:type="spellEnd"/>
-      <w:r>
-        <w:t xml:space="preserve"> amra </w:t>
-      </w:r>
-      <w:proofErr w:type="spellStart"/>
-      <w:r>
-        <w:t>kono</w:t>
-      </w:r>
-      <w:proofErr w:type="spellEnd"/>
-      <w:r>
-        <w:t xml:space="preserve"> property customize or logic add </w:t>
-      </w:r>
-      <w:proofErr w:type="spellStart"/>
-      <w:r>
-        <w:t>korbo</w:t>
-      </w:r>
-      <w:proofErr w:type="spellEnd"/>
-      <w:r>
-        <w:t>.</w:t>
+        <w:t>Private field tokhon e rakhbo jokhon amra kono property customize or logic add korbo.</w:t>
       </w:r>
     </w:p>
     <w:p>
@@ -143,7 +95,7 @@
           <w:sz w:val="19"/>
           <w:szCs w:val="19"/>
         </w:rPr>
-        <w:t xml:space="preserve">Fild </w:t>
+        <w:t>Fild Should Be Private and Property Should be Public</w:t>
       </w:r>
       <w:r>
         <w:rPr>
@@ -152,7 +104,7 @@
           <w:sz w:val="19"/>
           <w:szCs w:val="19"/>
         </w:rPr>
-        <w:t>Should</w:t>
+        <w:t xml:space="preserve">, Logic </w:t>
       </w:r>
       <w:r>
         <w:rPr>
@@ -161,7 +113,7 @@
           <w:sz w:val="19"/>
           <w:szCs w:val="19"/>
         </w:rPr>
-        <w:t xml:space="preserve"> Be Private and Property Should be Public</w:t>
+        <w:t>should</w:t>
       </w:r>
       <w:r>
         <w:rPr>
@@ -170,7 +122,7 @@
           <w:sz w:val="19"/>
           <w:szCs w:val="19"/>
         </w:rPr>
-        <w:t xml:space="preserve">, Logic </w:t>
+        <w:t xml:space="preserve"> be implemented in class not in </w:t>
       </w:r>
       <w:r>
         <w:rPr>
@@ -179,7 +131,7 @@
           <w:sz w:val="19"/>
           <w:szCs w:val="19"/>
         </w:rPr>
-        <w:t>should</w:t>
+        <w:t>object</w:t>
       </w:r>
       <w:r>
         <w:rPr>
@@ -188,28 +140,8 @@
           <w:sz w:val="19"/>
           <w:szCs w:val="19"/>
         </w:rPr>
-        <w:t xml:space="preserve"> be implemented in class not in </w:t>
-      </w:r>
-      <w:proofErr w:type="gramStart"/>
-      <w:r>
-        <w:rPr>
-          <w:rFonts w:ascii="Consolas" w:hAnsi="Consolas" w:cs="Consolas"/>
-          <w:color w:val="000000"/>
-          <w:sz w:val="19"/>
-          <w:szCs w:val="19"/>
-        </w:rPr>
-        <w:t>object</w:t>
-      </w:r>
-      <w:r>
-        <w:rPr>
-          <w:rFonts w:ascii="Consolas" w:hAnsi="Consolas" w:cs="Consolas"/>
-          <w:color w:val="000000"/>
-          <w:sz w:val="19"/>
-          <w:szCs w:val="19"/>
-        </w:rPr>
-        <w:t xml:space="preserve"> :</w:t>
-      </w:r>
-      <w:proofErr w:type="gramEnd"/>
+        <w:t>:</w:t>
+      </w:r>
       <w:r>
         <w:rPr>
           <w:rFonts w:ascii="Consolas" w:hAnsi="Consolas" w:cs="Consolas"/>

</xml_diff>

<commit_message>
Class Lecture: 8. (Constructor, Constructor Overloading, Method Overloading, Constructor Chaining, Static class, Stacic Method, Non Static Method)
</commit_message>
<xml_diff>
--- a/Examples/Classes/Important Note.docx
+++ b/Examples/Classes/Important Note.docx
@@ -160,6 +160,113 @@
         </w:rPr>
         <w:t xml:space="preserve"> </w:t>
       </w:r>
+    </w:p>
+    <w:p>
+      <w:pPr>
+        <w:ind w:left="720" w:hanging="360"/>
+        <w:rPr>
+          <w:color w:val="FF0000"/>
+        </w:rPr>
+      </w:pPr>
+      <w:r>
+        <w:rPr>
+          <w:rFonts w:ascii="Consolas" w:hAnsi="Consolas" w:cs="Consolas"/>
+          <w:color w:val="000000"/>
+          <w:sz w:val="19"/>
+          <w:szCs w:val="19"/>
+        </w:rPr>
+        <w:t xml:space="preserve">  </w:t>
+      </w:r>
+      <w:r>
+        <w:rPr>
+          <w:rFonts w:ascii="Consolas" w:hAnsi="Consolas" w:cs="Consolas"/>
+          <w:color w:val="000000"/>
+          <w:sz w:val="19"/>
+          <w:szCs w:val="19"/>
+        </w:rPr>
+        <w:tab/>
+      </w:r>
+      <w:r>
+        <w:rPr>
+          <w:rFonts w:ascii="Consolas" w:hAnsi="Consolas" w:cs="Consolas"/>
+          <w:color w:val="000000"/>
+          <w:sz w:val="19"/>
+          <w:szCs w:val="19"/>
+        </w:rPr>
+        <w:tab/>
+        <w:t xml:space="preserve">    </w:t>
+      </w:r>
+      <w:r>
+        <w:rPr>
+          <w:color w:val="FF0000"/>
+        </w:rPr>
+        <w:t xml:space="preserve">Class </w:t>
+      </w:r>
+      <w:r>
+        <w:rPr>
+          <w:color w:val="FF0000"/>
+        </w:rPr>
+        <w:t>8</w:t>
+      </w:r>
+      <w:r>
+        <w:rPr>
+          <w:color w:val="FF0000"/>
+        </w:rPr>
+        <w:t xml:space="preserve">: </w:t>
+      </w:r>
+      <w:r>
+        <w:rPr>
+          <w:color w:val="FF0000"/>
+        </w:rPr>
+        <w:t xml:space="preserve"> Properties, Fields Classes 1</w:t>
+      </w:r>
+    </w:p>
+    <w:p>
+      <w:pPr>
+        <w:pStyle w:val="ListParagraph"/>
+        <w:numPr>
+          <w:ilvl w:val="0"/>
+          <w:numId w:val="3"/>
+        </w:numPr>
+        <w:rPr>
+          <w:color w:val="000000" w:themeColor="text1"/>
+        </w:rPr>
+      </w:pPr>
+      <w:r>
+        <w:rPr>
+          <w:color w:val="000000" w:themeColor="text1"/>
+        </w:rPr>
+        <w:t>Constructor : Class er Value jokkhon instance banabo, jeta ekta object hobe, oi object er kichu initial value set korai Constructor er kaj. Student class er Name, address, Date of birth</w:t>
+      </w:r>
+    </w:p>
+    <w:p>
+      <w:pPr>
+        <w:pStyle w:val="ListParagraph"/>
+        <w:autoSpaceDE w:val="0"/>
+        <w:autoSpaceDN w:val="0"/>
+        <w:adjustRightInd w:val="0"/>
+        <w:spacing w:after="0" w:line="240" w:lineRule="auto"/>
+        <w:rPr>
+          <w:rFonts w:ascii="Consolas" w:hAnsi="Consolas" w:cs="Consolas"/>
+          <w:color w:val="000000"/>
+          <w:sz w:val="19"/>
+          <w:szCs w:val="19"/>
+        </w:rPr>
+      </w:pPr>
+    </w:p>
+    <w:p>
+      <w:pPr>
+        <w:autoSpaceDE w:val="0"/>
+        <w:autoSpaceDN w:val="0"/>
+        <w:adjustRightInd w:val="0"/>
+        <w:spacing w:after="0" w:line="240" w:lineRule="auto"/>
+        <w:rPr>
+          <w:rFonts w:ascii="Consolas" w:hAnsi="Consolas" w:cs="Consolas"/>
+          <w:color w:val="000000"/>
+          <w:sz w:val="19"/>
+          <w:szCs w:val="19"/>
+        </w:rPr>
+      </w:pPr>
     </w:p>
     <w:p/>
     <w:sectPr>
@@ -352,11 +459,103 @@
       </w:pPr>
     </w:lvl>
   </w:abstractNum>
+  <w:abstractNum w:abstractNumId="2" w15:restartNumberingAfterBreak="0">
+    <w:nsid w:val="6225626F"/>
+    <w:multiLevelType w:val="hybridMultilevel"/>
+    <w:tmpl w:val="1B0045B6"/>
+    <w:lvl w:ilvl="0" w:tplc="0409000F">
+      <w:start w:val="1"/>
+      <w:numFmt w:val="decimal"/>
+      <w:lvlText w:val="%1."/>
+      <w:lvlJc w:val="left"/>
+      <w:pPr>
+        <w:ind w:left="720" w:hanging="360"/>
+      </w:pPr>
+      <w:rPr>
+        <w:rFonts w:hint="default"/>
+      </w:rPr>
+    </w:lvl>
+    <w:lvl w:ilvl="1" w:tplc="04090019" w:tentative="1">
+      <w:start w:val="1"/>
+      <w:numFmt w:val="lowerLetter"/>
+      <w:lvlText w:val="%2."/>
+      <w:lvlJc w:val="left"/>
+      <w:pPr>
+        <w:ind w:left="1440" w:hanging="360"/>
+      </w:pPr>
+    </w:lvl>
+    <w:lvl w:ilvl="2" w:tplc="0409001B" w:tentative="1">
+      <w:start w:val="1"/>
+      <w:numFmt w:val="lowerRoman"/>
+      <w:lvlText w:val="%3."/>
+      <w:lvlJc w:val="right"/>
+      <w:pPr>
+        <w:ind w:left="2160" w:hanging="180"/>
+      </w:pPr>
+    </w:lvl>
+    <w:lvl w:ilvl="3" w:tplc="0409000F" w:tentative="1">
+      <w:start w:val="1"/>
+      <w:numFmt w:val="decimal"/>
+      <w:lvlText w:val="%4."/>
+      <w:lvlJc w:val="left"/>
+      <w:pPr>
+        <w:ind w:left="2880" w:hanging="360"/>
+      </w:pPr>
+    </w:lvl>
+    <w:lvl w:ilvl="4" w:tplc="04090019" w:tentative="1">
+      <w:start w:val="1"/>
+      <w:numFmt w:val="lowerLetter"/>
+      <w:lvlText w:val="%5."/>
+      <w:lvlJc w:val="left"/>
+      <w:pPr>
+        <w:ind w:left="3600" w:hanging="360"/>
+      </w:pPr>
+    </w:lvl>
+    <w:lvl w:ilvl="5" w:tplc="0409001B" w:tentative="1">
+      <w:start w:val="1"/>
+      <w:numFmt w:val="lowerRoman"/>
+      <w:lvlText w:val="%6."/>
+      <w:lvlJc w:val="right"/>
+      <w:pPr>
+        <w:ind w:left="4320" w:hanging="180"/>
+      </w:pPr>
+    </w:lvl>
+    <w:lvl w:ilvl="6" w:tplc="0409000F" w:tentative="1">
+      <w:start w:val="1"/>
+      <w:numFmt w:val="decimal"/>
+      <w:lvlText w:val="%7."/>
+      <w:lvlJc w:val="left"/>
+      <w:pPr>
+        <w:ind w:left="5040" w:hanging="360"/>
+      </w:pPr>
+    </w:lvl>
+    <w:lvl w:ilvl="7" w:tplc="04090019" w:tentative="1">
+      <w:start w:val="1"/>
+      <w:numFmt w:val="lowerLetter"/>
+      <w:lvlText w:val="%8."/>
+      <w:lvlJc w:val="left"/>
+      <w:pPr>
+        <w:ind w:left="5760" w:hanging="360"/>
+      </w:pPr>
+    </w:lvl>
+    <w:lvl w:ilvl="8" w:tplc="0409001B" w:tentative="1">
+      <w:start w:val="1"/>
+      <w:numFmt w:val="lowerRoman"/>
+      <w:lvlText w:val="%9."/>
+      <w:lvlJc w:val="right"/>
+      <w:pPr>
+        <w:ind w:left="6480" w:hanging="180"/>
+      </w:pPr>
+    </w:lvl>
+  </w:abstractNum>
   <w:num w:numId="1">
     <w:abstractNumId w:val="1"/>
   </w:num>
   <w:num w:numId="2">
     <w:abstractNumId w:val="0"/>
+  </w:num>
+  <w:num w:numId="3">
+    <w:abstractNumId w:val="2"/>
   </w:num>
 </w:numbering>
 </file>

</xml_diff>